<commit_message>
updates to analyses 7.25.23
</commit_message>
<xml_diff>
--- a/APA Tables & Graphs/APA Style Tables & Graphs - Logistic Regression.docx
+++ b/APA Tables & Graphs/APA Style Tables & Graphs - Logistic Regression.docx
@@ -31451,7 +31451,72 @@
         <w:pStyle w:val="BodyText"/>
       </w:pPr>
       <w:r>
+        <w:rPr>
+          <w:rFonts w:ascii="Cambria" w:eastAsia="Cambria" w:hAnsi="Cambria" w:cs="Times New Roman"/>
+          <w:b/>
+          <w:bCs/>
+          <w:noProof/>
+          <w:kern w:val="0"/>
+          <w14:ligatures w14:val="none"/>
+        </w:rPr>
         <w:lastRenderedPageBreak/>
+        <w:drawing>
+          <wp:inline distT="0" distB="0" distL="0" distR="0" wp14:anchorId="2F9BF9C5" wp14:editId="3CDEA02E">
+            <wp:extent cx="5943600" cy="2933607"/>
+            <wp:effectExtent l="0" t="0" r="0" b="635"/>
+            <wp:docPr id="258658816" name="Picture 7" descr="A diagram of a number of lines&#10;&#10;Description automatically generated"/>
+            <wp:cNvGraphicFramePr>
+              <a:graphicFrameLocks xmlns:a="http://schemas.openxmlformats.org/drawingml/2006/main" noChangeAspect="1"/>
+            </wp:cNvGraphicFramePr>
+            <a:graphic xmlns:a="http://schemas.openxmlformats.org/drawingml/2006/main">
+              <a:graphicData uri="http://schemas.openxmlformats.org/drawingml/2006/picture">
+                <pic:pic xmlns:pic="http://schemas.openxmlformats.org/drawingml/2006/picture">
+                  <pic:nvPicPr>
+                    <pic:cNvPr id="258658816" name="Picture 7" descr="A diagram of a number of lines&#10;&#10;Description automatically generated"/>
+                    <pic:cNvPicPr>
+                      <a:picLocks noChangeAspect="1" noChangeArrowheads="1"/>
+                    </pic:cNvPicPr>
+                  </pic:nvPicPr>
+                  <pic:blipFill>
+                    <a:blip r:embed="rId5" cstate="print">
+                      <a:extLst>
+                        <a:ext uri="{28A0092B-C50C-407E-A947-70E740481C1C}">
+                          <a14:useLocalDpi xmlns:a14="http://schemas.microsoft.com/office/drawing/2010/main" val="0"/>
+                        </a:ext>
+                      </a:extLst>
+                    </a:blip>
+                    <a:srcRect/>
+                    <a:stretch>
+                      <a:fillRect/>
+                    </a:stretch>
+                  </pic:blipFill>
+                  <pic:spPr bwMode="auto">
+                    <a:xfrm>
+                      <a:off x="0" y="0"/>
+                      <a:ext cx="5943600" cy="2933607"/>
+                    </a:xfrm>
+                    <a:prstGeom prst="rect">
+                      <a:avLst/>
+                    </a:prstGeom>
+                    <a:noFill/>
+                  </pic:spPr>
+                </pic:pic>
+              </a:graphicData>
+            </a:graphic>
+          </wp:inline>
+        </w:drawing>
+      </w:r>
+    </w:p>
+    <w:p>
+      <w:pPr>
+        <w:pStyle w:val="BodyText"/>
+      </w:pPr>
+    </w:p>
+    <w:p>
+      <w:pPr>
+        <w:pStyle w:val="BodyText"/>
+      </w:pPr>
+      <w:r>
         <w:t>Ignore y-axis label… these are all consumer behaviors plots…</w:t>
       </w:r>
     </w:p>
@@ -31481,7 +31546,7 @@
                     </pic:cNvPicPr>
                   </pic:nvPicPr>
                   <pic:blipFill>
-                    <a:blip r:embed="rId5" cstate="print">
+                    <a:blip r:embed="rId6" cstate="print">
                       <a:extLst>
                         <a:ext uri="{28A0092B-C50C-407E-A947-70E740481C1C}">
                           <a14:useLocalDpi xmlns:a14="http://schemas.microsoft.com/office/drawing/2010/main" val="0"/>
@@ -31536,7 +31601,7 @@
                     </pic:cNvPicPr>
                   </pic:nvPicPr>
                   <pic:blipFill>
-                    <a:blip r:embed="rId6" cstate="print">
+                    <a:blip r:embed="rId7" cstate="print">
                       <a:extLst>
                         <a:ext uri="{28A0092B-C50C-407E-A947-70E740481C1C}">
                           <a14:useLocalDpi xmlns:a14="http://schemas.microsoft.com/office/drawing/2010/main" val="0"/>
@@ -31643,7 +31708,6 @@
           <w:b/>
           <w:bCs/>
         </w:rPr>
-        <w:lastRenderedPageBreak/>
         <w:t xml:space="preserve">Consumer </w:t>
       </w:r>
       <w:r>
@@ -31688,7 +31752,7 @@
                     </pic:cNvPicPr>
                   </pic:nvPicPr>
                   <pic:blipFill>
-                    <a:blip r:embed="rId7" cstate="print">
+                    <a:blip r:embed="rId8" cstate="print">
                       <a:extLst>
                         <a:ext uri="{28A0092B-C50C-407E-A947-70E740481C1C}">
                           <a14:useLocalDpi xmlns:a14="http://schemas.microsoft.com/office/drawing/2010/main" val="0"/>
@@ -31755,6 +31819,7 @@
         <w:rPr>
           <w:noProof/>
         </w:rPr>
+        <w:lastRenderedPageBreak/>
         <w:drawing>
           <wp:inline distT="0" distB="0" distL="0" distR="0" wp14:anchorId="6D73213D" wp14:editId="1A04D33C">
             <wp:extent cx="6829504" cy="3589867"/>
@@ -31773,7 +31838,7 @@
                     </pic:cNvPicPr>
                   </pic:nvPicPr>
                   <pic:blipFill>
-                    <a:blip r:embed="rId8" cstate="print">
+                    <a:blip r:embed="rId9" cstate="print">
                       <a:extLst>
                         <a:ext uri="{28A0092B-C50C-407E-A947-70E740481C1C}">
                           <a14:useLocalDpi xmlns:a14="http://schemas.microsoft.com/office/drawing/2010/main" val="0"/>
@@ -31815,7 +31880,6 @@
         <w:rPr>
           <w:noProof/>
         </w:rPr>
-        <w:lastRenderedPageBreak/>
         <w:drawing>
           <wp:inline distT="0" distB="0" distL="0" distR="0" wp14:anchorId="55FAEEAA" wp14:editId="05326E08">
             <wp:extent cx="6208776" cy="2212848"/>
@@ -31834,7 +31898,7 @@
                     </pic:cNvPicPr>
                   </pic:nvPicPr>
                   <pic:blipFill>
-                    <a:blip r:embed="rId9" cstate="print">
+                    <a:blip r:embed="rId10" cstate="print">
                       <a:extLst>
                         <a:ext uri="{28A0092B-C50C-407E-A947-70E740481C1C}">
                           <a14:useLocalDpi xmlns:a14="http://schemas.microsoft.com/office/drawing/2010/main" val="0"/>
@@ -31871,6 +31935,7 @@
         <w:rPr>
           <w:noProof/>
         </w:rPr>
+        <w:lastRenderedPageBreak/>
         <w:drawing>
           <wp:inline distT="0" distB="0" distL="0" distR="0" wp14:anchorId="3C0765DB" wp14:editId="0B47C8A6">
             <wp:extent cx="5046133" cy="2436607"/>
@@ -31889,7 +31954,7 @@
                     </pic:cNvPicPr>
                   </pic:nvPicPr>
                   <pic:blipFill>
-                    <a:blip r:embed="rId10" cstate="print">
+                    <a:blip r:embed="rId11" cstate="print">
                       <a:extLst>
                         <a:ext uri="{28A0092B-C50C-407E-A947-70E740481C1C}">
                           <a14:useLocalDpi xmlns:a14="http://schemas.microsoft.com/office/drawing/2010/main" val="0"/>
@@ -31996,7 +32061,6 @@
           <w:b/>
           <w:bCs/>
         </w:rPr>
-        <w:lastRenderedPageBreak/>
         <w:t>Consumer intentions:</w:t>
       </w:r>
     </w:p>
@@ -32009,6 +32073,7 @@
           <w:rFonts w:ascii="Cambria" w:hAnsi="Cambria"/>
           <w:noProof/>
         </w:rPr>
+        <w:lastRenderedPageBreak/>
         <w:drawing>
           <wp:inline distT="0" distB="0" distL="0" distR="0" wp14:anchorId="787FBBBF" wp14:editId="25FA82A5">
             <wp:extent cx="5943600" cy="3124655"/>
@@ -32027,7 +32092,7 @@
                     </pic:cNvPicPr>
                   </pic:nvPicPr>
                   <pic:blipFill>
-                    <a:blip r:embed="rId11" cstate="print">
+                    <a:blip r:embed="rId12" cstate="print">
                       <a:extLst>
                         <a:ext uri="{28A0092B-C50C-407E-A947-70E740481C1C}">
                           <a14:useLocalDpi xmlns:a14="http://schemas.microsoft.com/office/drawing/2010/main" val="0"/>
@@ -32098,7 +32163,7 @@
                     </pic:cNvPicPr>
                   </pic:nvPicPr>
                   <pic:blipFill>
-                    <a:blip r:embed="rId12" cstate="print">
+                    <a:blip r:embed="rId13" cstate="print">
                       <a:extLst>
                         <a:ext uri="{28A0092B-C50C-407E-A947-70E740481C1C}">
                           <a14:useLocalDpi xmlns:a14="http://schemas.microsoft.com/office/drawing/2010/main" val="0"/>
@@ -32225,7 +32290,7 @@
                     </pic:cNvPicPr>
                   </pic:nvPicPr>
                   <pic:blipFill>
-                    <a:blip r:embed="rId13" cstate="print">
+                    <a:blip r:embed="rId14" cstate="print">
                       <a:extLst>
                         <a:ext uri="{28A0092B-C50C-407E-A947-70E740481C1C}">
                           <a14:useLocalDpi xmlns:a14="http://schemas.microsoft.com/office/drawing/2010/main" val="0"/>
@@ -32280,7 +32345,7 @@
                     </pic:cNvPicPr>
                   </pic:nvPicPr>
                   <pic:blipFill>
-                    <a:blip r:embed="rId14" cstate="print">
+                    <a:blip r:embed="rId15" cstate="print">
                       <a:extLst>
                         <a:ext uri="{28A0092B-C50C-407E-A947-70E740481C1C}">
                           <a14:useLocalDpi xmlns:a14="http://schemas.microsoft.com/office/drawing/2010/main" val="0"/>
@@ -32335,7 +32400,7 @@
                     </pic:cNvPicPr>
                   </pic:nvPicPr>
                   <pic:blipFill>
-                    <a:blip r:embed="rId15" cstate="print">
+                    <a:blip r:embed="rId16" cstate="print">
                       <a:extLst>
                         <a:ext uri="{28A0092B-C50C-407E-A947-70E740481C1C}">
                           <a14:useLocalDpi xmlns:a14="http://schemas.microsoft.com/office/drawing/2010/main" val="0"/>
@@ -32391,7 +32456,7 @@
                     </pic:cNvPicPr>
                   </pic:nvPicPr>
                   <pic:blipFill>
-                    <a:blip r:embed="rId16" cstate="print">
+                    <a:blip r:embed="rId17" cstate="print">
                       <a:extLst>
                         <a:ext uri="{28A0092B-C50C-407E-A947-70E740481C1C}">
                           <a14:useLocalDpi xmlns:a14="http://schemas.microsoft.com/office/drawing/2010/main" val="0"/>
@@ -32446,7 +32511,7 @@
                     </pic:cNvPicPr>
                   </pic:nvPicPr>
                   <pic:blipFill>
-                    <a:blip r:embed="rId17" cstate="print">
+                    <a:blip r:embed="rId18" cstate="print">
                       <a:extLst>
                         <a:ext uri="{28A0092B-C50C-407E-A947-70E740481C1C}">
                           <a14:useLocalDpi xmlns:a14="http://schemas.microsoft.com/office/drawing/2010/main" val="0"/>
@@ -32501,7 +32566,7 @@
                     </pic:cNvPicPr>
                   </pic:nvPicPr>
                   <pic:blipFill>
-                    <a:blip r:embed="rId18" cstate="print">
+                    <a:blip r:embed="rId19" cstate="print">
                       <a:extLst>
                         <a:ext uri="{28A0092B-C50C-407E-A947-70E740481C1C}">
                           <a14:useLocalDpi xmlns:a14="http://schemas.microsoft.com/office/drawing/2010/main" val="0"/>
@@ -32557,7 +32622,7 @@
                     </pic:cNvPicPr>
                   </pic:nvPicPr>
                   <pic:blipFill>
-                    <a:blip r:embed="rId19" cstate="print">
+                    <a:blip r:embed="rId20" cstate="print">
                       <a:extLst>
                         <a:ext uri="{28A0092B-C50C-407E-A947-70E740481C1C}">
                           <a14:useLocalDpi xmlns:a14="http://schemas.microsoft.com/office/drawing/2010/main" val="0"/>
@@ -32612,7 +32677,7 @@
                     </pic:cNvPicPr>
                   </pic:nvPicPr>
                   <pic:blipFill>
-                    <a:blip r:embed="rId20" cstate="print">
+                    <a:blip r:embed="rId21" cstate="print">
                       <a:extLst>
                         <a:ext uri="{28A0092B-C50C-407E-A947-70E740481C1C}">
                           <a14:useLocalDpi xmlns:a14="http://schemas.microsoft.com/office/drawing/2010/main" val="0"/>
@@ -32667,7 +32732,7 @@
                     </pic:cNvPicPr>
                   </pic:nvPicPr>
                   <pic:blipFill>
-                    <a:blip r:embed="rId21" cstate="print">
+                    <a:blip r:embed="rId22" cstate="print">
                       <a:extLst>
                         <a:ext uri="{28A0092B-C50C-407E-A947-70E740481C1C}">
                           <a14:useLocalDpi xmlns:a14="http://schemas.microsoft.com/office/drawing/2010/main" val="0"/>

</xml_diff>